<commit_message>
fix: Ajustado data e email no contrato
</commit_message>
<xml_diff>
--- a/public/contratos/modelos/CONTRATO.docx
+++ b/public/contratos/modelos/CONTRATO.docx
@@ -141,14 +141,23 @@
           <w:sz w:val="20"/>
           <w:szCs w:val="20"/>
         </w:rPr>
-        <w:t xml:space="preserve">, com endereço eletrônico: </w:t>
-      </w:r>
-      <w:r>
-        <w:rPr>
-          <w:sz w:val="20"/>
-          <w:szCs w:val="20"/>
-        </w:rPr>
-        <w:t>{{EMAIL}}</w:t>
+        <w:t>, com endereço eletrônico:</w:t>
+      </w:r>
+      <w:r>
+        <w:rPr>
+          <w:rFonts w:cs="Calibri"/>
+          <w:sz w:val="20"/>
+          <w:szCs w:val="20"/>
+        </w:rPr>
+        <w:t xml:space="preserve"> </w:t>
+      </w:r>
+      <w:r>
+        <w:rPr>
+          <w:rFonts w:cs="Calibri"/>
+          <w:sz w:val="20"/>
+          <w:szCs w:val="20"/>
+        </w:rPr>
+        <w:t>contato@kelsonsouzaadv.com.br</w:t>
       </w:r>
       <w:r>
         <w:rPr>

</xml_diff>